<commit_message>
some updating and house keeping
</commit_message>
<xml_diff>
--- a/Sequence pipelines for Linux and R.docx
+++ b/Sequence pipelines for Linux and R.docx
@@ -949,6 +949,7 @@
           <w:color w:val="808080" w:themeColor="background1" w:themeShade="80"/>
         </w:rPr>
       </w:pPr>
+      <w:proofErr w:type="gramStart"/>
       <w:r>
         <w:rPr>
           <w:rFonts w:cstheme="minorHAnsi"/>
@@ -956,7 +957,17 @@
           <w:iCs/>
           <w:color w:val="808080" w:themeColor="background1" w:themeShade="80"/>
         </w:rPr>
-        <w:t>First we need to inspect for quality</w:t>
+        <w:t>First</w:t>
+      </w:r>
+      <w:proofErr w:type="gramEnd"/>
+      <w:r>
+        <w:rPr>
+          <w:rFonts w:cstheme="minorHAnsi"/>
+          <w:i/>
+          <w:iCs/>
+          <w:color w:val="808080" w:themeColor="background1" w:themeShade="80"/>
+        </w:rPr>
+        <w:t xml:space="preserve"> we need to inspect for quality</w:t>
       </w:r>
     </w:p>
     <w:p>
@@ -1110,7 +1121,15 @@
           <w:rFonts w:cstheme="minorHAnsi"/>
           <w:color w:val="00B050"/>
         </w:rPr>
-        <w:t xml:space="preserve">&lt;my_file.ext&gt; </w:t>
+        <w:t>&lt;my_file.ext</w:t>
+      </w:r>
+      <w:proofErr w:type="gramStart"/>
+      <w:r>
+        <w:rPr>
+          <w:rFonts w:cstheme="minorHAnsi"/>
+          <w:color w:val="00B050"/>
+        </w:rPr>
+        <w:t xml:space="preserve">&gt; </w:t>
       </w:r>
       <w:r>
         <w:rPr>
@@ -1123,7 +1142,14 @@
         <w:rPr>
           <w:rFonts w:cstheme="minorHAnsi"/>
         </w:rPr>
-        <w:t xml:space="preserve">-o </w:t>
+        <w:t>-</w:t>
+      </w:r>
+      <w:proofErr w:type="gramEnd"/>
+      <w:r>
+        <w:rPr>
+          <w:rFonts w:cstheme="minorHAnsi"/>
+        </w:rPr>
+        <w:t xml:space="preserve">o </w:t>
       </w:r>
       <w:r>
         <w:rPr>
@@ -1156,23 +1182,7 @@
           <w:rFonts w:cstheme="minorHAnsi"/>
           <w:color w:val="FFFFFF" w:themeColor="background1"/>
         </w:rPr>
-        <w:t xml:space="preserve">#time reports back how long </w:t>
-      </w:r>
-      <w:proofErr w:type="gramStart"/>
-      <w:r>
-        <w:rPr>
-          <w:rFonts w:cstheme="minorHAnsi"/>
-          <w:color w:val="FFFFFF" w:themeColor="background1"/>
-        </w:rPr>
-        <w:t>it</w:t>
-      </w:r>
-      <w:proofErr w:type="gramEnd"/>
-      <w:r>
-        <w:rPr>
-          <w:rFonts w:cstheme="minorHAnsi"/>
-          <w:color w:val="FFFFFF" w:themeColor="background1"/>
-        </w:rPr>
-        <w:t xml:space="preserve"> tool</w:t>
+        <w:t>#time reports back how long it tool</w:t>
       </w:r>
     </w:p>
     <w:p>
@@ -1251,6 +1261,7 @@
           <w:color w:val="808080" w:themeColor="background1" w:themeShade="80"/>
         </w:rPr>
       </w:pPr>
+      <w:proofErr w:type="gramStart"/>
       <w:r>
         <w:rPr>
           <w:rFonts w:cstheme="minorHAnsi"/>
@@ -1258,7 +1269,17 @@
           <w:iCs/>
           <w:color w:val="808080" w:themeColor="background1" w:themeShade="80"/>
         </w:rPr>
-        <w:t>Next we can trim off adapters and sequence we don’t need with “porechop”</w:t>
+        <w:t>Next</w:t>
+      </w:r>
+      <w:proofErr w:type="gramEnd"/>
+      <w:r>
+        <w:rPr>
+          <w:rFonts w:cstheme="minorHAnsi"/>
+          <w:i/>
+          <w:iCs/>
+          <w:color w:val="808080" w:themeColor="background1" w:themeShade="80"/>
+        </w:rPr>
+        <w:t xml:space="preserve"> we can trim off adapters and sequence we don’t need with “porechop”</w:t>
       </w:r>
     </w:p>
     <w:p>
@@ -1270,6 +1291,7 @@
           <w:bCs/>
         </w:rPr>
       </w:pPr>
+      <w:proofErr w:type="gramStart"/>
       <w:r>
         <w:rPr>
           <w:rFonts w:cstheme="minorHAnsi"/>
@@ -1294,6 +1316,7 @@
         </w:rPr>
         <w:t>“</w:t>
       </w:r>
+      <w:proofErr w:type="gramEnd"/>
       <w:r>
         <w:rPr>
           <w:rFonts w:cstheme="minorHAnsi"/>
@@ -1381,6 +1404,7 @@
           <w:color w:val="000000" w:themeColor="text1"/>
         </w:rPr>
       </w:pPr>
+      <w:proofErr w:type="gramStart"/>
       <w:r>
         <w:rPr>
           <w:rFonts w:cstheme="minorHAnsi"/>
@@ -1400,7 +1424,15 @@
           <w:rFonts w:cstheme="minorHAnsi"/>
           <w:color w:val="00B050"/>
         </w:rPr>
-        <w:t xml:space="preserve">my_fastq_file  </w:t>
+        <w:t>my</w:t>
+      </w:r>
+      <w:proofErr w:type="gramEnd"/>
+      <w:r>
+        <w:rPr>
+          <w:rFonts w:cstheme="minorHAnsi"/>
+          <w:color w:val="00B050"/>
+        </w:rPr>
+        <w:t xml:space="preserve">_fastq_file  </w:t>
       </w:r>
       <w:r>
         <w:rPr>
@@ -1461,7 +1493,7 @@
           <w:noProof/>
         </w:rPr>
         <w:drawing>
-          <wp:inline distT="0" distB="0" distL="0" distR="0" wp14:anchorId="0B431DFA" wp14:editId="4486D28A">
+          <wp:inline distT="0" distB="0" distL="0" distR="0" wp14:anchorId="0B431DFA" wp14:editId="54FD733D">
             <wp:extent cx="1647916" cy="1666754"/>
             <wp:effectExtent l="0" t="0" r="0" b="0"/>
             <wp:docPr id="1570927861" name="Picture 1"/>
@@ -2091,8 +2123,17 @@
           <w:rFonts w:cstheme="minorHAnsi"/>
           <w:color w:val="00B050"/>
         </w:rPr>
-        <w:t>genome_file.fa</w:t>
-      </w:r>
+        <w:t>genome_</w:t>
+      </w:r>
+      <w:proofErr w:type="gramStart"/>
+      <w:r>
+        <w:rPr>
+          <w:rFonts w:cstheme="minorHAnsi"/>
+          <w:color w:val="00B050"/>
+        </w:rPr>
+        <w:t>file.fa</w:t>
+      </w:r>
+      <w:proofErr w:type="gramEnd"/>
       <w:r>
         <w:rPr>
           <w:rFonts w:cstheme="minorHAnsi"/>
@@ -2276,6 +2317,7 @@
         </w:rPr>
         <w:t xml:space="preserve"> </w:t>
       </w:r>
+      <w:proofErr w:type="gramStart"/>
       <w:r>
         <w:rPr>
           <w:rFonts w:cstheme="minorHAnsi"/>
@@ -2290,6 +2332,7 @@
         </w:rPr>
         <w:t>my_alignment.bam</w:t>
       </w:r>
+      <w:proofErr w:type="gramEnd"/>
     </w:p>
     <w:p>
       <w:pPr>
@@ -2578,6 +2621,7 @@
         </w:rPr>
         <w:t xml:space="preserve">sudo apt get install </w:t>
       </w:r>
+      <w:proofErr w:type="gramStart"/>
       <w:r>
         <w:rPr>
           <w:rFonts w:cstheme="minorHAnsi"/>
@@ -2585,6 +2629,7 @@
         </w:rPr>
         <w:t>python.htseq</w:t>
       </w:r>
+      <w:proofErr w:type="gramEnd"/>
     </w:p>
     <w:p>
       <w:pPr>
@@ -2800,6 +2845,7 @@
         </w:rPr>
         <w:t xml:space="preserve"> | </w:t>
       </w:r>
+      <w:proofErr w:type="gramStart"/>
       <w:r>
         <w:rPr>
           <w:rFonts w:cstheme="minorHAnsi"/>
@@ -2812,7 +2858,15 @@
           <w:rFonts w:cstheme="minorHAnsi"/>
           <w:color w:val="00B050"/>
         </w:rPr>
-        <w:t xml:space="preserve">  &gt; my_output.ham</w:t>
+        <w:t xml:space="preserve">  &gt;</w:t>
+      </w:r>
+      <w:proofErr w:type="gramEnd"/>
+      <w:r>
+        <w:rPr>
+          <w:rFonts w:cstheme="minorHAnsi"/>
+          <w:color w:val="00B050"/>
+        </w:rPr>
+        <w:t xml:space="preserve"> my_output.ham</w:t>
       </w:r>
     </w:p>
     <w:p>
@@ -3753,6 +3807,7 @@
         </w:rPr>
         <w:t xml:space="preserve"> </w:t>
       </w:r>
+      <w:proofErr w:type="gramStart"/>
       <w:r>
         <w:rPr>
           <w:rFonts w:cstheme="minorHAnsi"/>
@@ -3771,6 +3826,7 @@
         </w:rPr>
         <w:t>.fa</w:t>
       </w:r>
+      <w:proofErr w:type="gramEnd"/>
       <w:r>
         <w:rPr>
           <w:rFonts w:cstheme="minorHAnsi"/>
@@ -3903,6 +3959,7 @@
           <w:color w:val="000000" w:themeColor="text1"/>
         </w:rPr>
       </w:pPr>
+      <w:proofErr w:type="gramStart"/>
       <w:r>
         <w:rPr>
           <w:rFonts w:cstheme="minorHAnsi"/>
@@ -3927,6 +3984,7 @@
         </w:rPr>
         <w:t>https://ftp.ensembl.org/pub/release-79/fasta/homo_sapiens/dna/Homo_sapiens.GRCh38.dna.chromosome.1.fa.gz</w:t>
       </w:r>
+      <w:proofErr w:type="gramEnd"/>
     </w:p>
     <w:p>
       <w:pPr>
@@ -3936,6 +3994,7 @@
           <w:color w:val="00B050"/>
         </w:rPr>
       </w:pPr>
+      <w:proofErr w:type="gramStart"/>
       <w:r>
         <w:rPr>
           <w:rFonts w:cstheme="minorHAnsi"/>
@@ -3962,6 +4021,7 @@
         </w:rPr>
         <w:t>https://ftp.ensembl.org/pub/release-79/gtf/homo_sapiens/Homo_sapiens.GRCh38.79.gtf.gz</w:t>
       </w:r>
+      <w:proofErr w:type="gramEnd"/>
     </w:p>
     <w:p>
       <w:pPr>
@@ -4023,7 +4083,15 @@
           <w:rFonts w:cstheme="minorHAnsi"/>
           <w:color w:val="000000" w:themeColor="text1"/>
         </w:rPr>
-        <w:t xml:space="preserve">--genomeDIR </w:t>
+        <w:t>--</w:t>
+      </w:r>
+      <w:proofErr w:type="gramStart"/>
+      <w:r>
+        <w:rPr>
+          <w:rFonts w:cstheme="minorHAnsi"/>
+          <w:color w:val="000000" w:themeColor="text1"/>
+        </w:rPr>
+        <w:t xml:space="preserve">genomeDIR </w:t>
       </w:r>
       <w:r>
         <w:rPr>
@@ -4037,7 +4105,15 @@
           <w:rFonts w:cstheme="minorHAnsi"/>
           <w:color w:val="00B050"/>
         </w:rPr>
-        <w:t>directory_to_place_new_</w:t>
+        <w:t>directory</w:t>
+      </w:r>
+      <w:proofErr w:type="gramEnd"/>
+      <w:r>
+        <w:rPr>
+          <w:rFonts w:cstheme="minorHAnsi"/>
+          <w:color w:val="00B050"/>
+        </w:rPr>
+        <w:t>_to_place_new_</w:t>
       </w:r>
       <w:r>
         <w:rPr>
@@ -4097,7 +4173,15 @@
           <w:rFonts w:cstheme="minorHAnsi"/>
           <w:color w:val="000000" w:themeColor="text1"/>
         </w:rPr>
-        <w:t xml:space="preserve">--genomeFastaFiles </w:t>
+        <w:t>--</w:t>
+      </w:r>
+      <w:proofErr w:type="gramStart"/>
+      <w:r>
+        <w:rPr>
+          <w:rFonts w:cstheme="minorHAnsi"/>
+          <w:color w:val="000000" w:themeColor="text1"/>
+        </w:rPr>
+        <w:t xml:space="preserve">genomeFastaFiles </w:t>
       </w:r>
       <w:r>
         <w:rPr>
@@ -4111,7 +4195,15 @@
           <w:rFonts w:cstheme="minorHAnsi"/>
           <w:color w:val="00B050"/>
         </w:rPr>
-        <w:t>path_to_</w:t>
+        <w:t>path</w:t>
+      </w:r>
+      <w:proofErr w:type="gramEnd"/>
+      <w:r>
+        <w:rPr>
+          <w:rFonts w:cstheme="minorHAnsi"/>
+          <w:color w:val="00B050"/>
+        </w:rPr>
+        <w:t>_to_</w:t>
       </w:r>
       <w:r>
         <w:rPr>
@@ -4141,18 +4233,8 @@
           <w:bCs/>
           <w:color w:val="00B050"/>
         </w:rPr>
-        <w:t>Homo_sapiens.GRCh38.dna.chromosome.</w:t>
-      </w:r>
-      <w:proofErr w:type="gramStart"/>
-      <w:r>
-        <w:rPr>
-          <w:b/>
-          <w:bCs/>
-          <w:color w:val="00B050"/>
-        </w:rPr>
-        <w:t>1.fa</w:t>
-      </w:r>
-      <w:proofErr w:type="gramEnd"/>
+        <w:t>Homo_sapiens.GRCh38.dna.chromosome.1.fa</w:t>
+      </w:r>
       <w:r>
         <w:rPr>
           <w:rFonts w:cstheme="minorHAnsi"/>
@@ -4433,7 +4515,15 @@
           <w:rFonts w:cstheme="minorHAnsi"/>
           <w:color w:val="000000" w:themeColor="text1"/>
         </w:rPr>
-        <w:t xml:space="preserve">--genomeDIR </w:t>
+        <w:t>--</w:t>
+      </w:r>
+      <w:proofErr w:type="gramStart"/>
+      <w:r>
+        <w:rPr>
+          <w:rFonts w:cstheme="minorHAnsi"/>
+          <w:color w:val="000000" w:themeColor="text1"/>
+        </w:rPr>
+        <w:t xml:space="preserve">genomeDIR </w:t>
       </w:r>
       <w:r>
         <w:rPr>
@@ -4447,7 +4537,15 @@
           <w:rFonts w:cstheme="minorHAnsi"/>
           <w:color w:val="00B050"/>
         </w:rPr>
-        <w:t>directory_containing</w:t>
+        <w:t>directory</w:t>
+      </w:r>
+      <w:proofErr w:type="gramEnd"/>
+      <w:r>
+        <w:rPr>
+          <w:rFonts w:cstheme="minorHAnsi"/>
+          <w:color w:val="00B050"/>
+        </w:rPr>
+        <w:t>_containing</w:t>
       </w:r>
       <w:r>
         <w:rPr>
@@ -5516,6 +5614,7 @@
         </w:rPr>
         <w:t xml:space="preserve">                                                </w:t>
       </w:r>
+      <w:proofErr w:type="gramStart"/>
       <w:r>
         <w:rPr>
           <w:rStyle w:val="HTMLCode"/>
@@ -5555,7 +5654,19 @@
           <w:sz w:val="22"/>
           <w:szCs w:val="22"/>
         </w:rPr>
-        <w:t xml:space="preserve"># output directory and </w:t>
+        <w:t>#</w:t>
+      </w:r>
+      <w:proofErr w:type="gramEnd"/>
+      <w:r>
+        <w:rPr>
+          <w:rFonts w:asciiTheme="minorHAnsi" w:hAnsiTheme="minorHAnsi" w:cstheme="minorHAnsi"/>
+          <w:i/>
+          <w:iCs/>
+          <w:color w:val="808080" w:themeColor="background1" w:themeShade="80"/>
+          <w:sz w:val="22"/>
+          <w:szCs w:val="22"/>
+        </w:rPr>
+        <w:t xml:space="preserve"> output directory and </w:t>
       </w:r>
       <w:r>
         <w:rPr>
@@ -5733,6 +5844,7 @@
         </w:rPr>
         <w:t xml:space="preserve"> </w:t>
       </w:r>
+      <w:proofErr w:type="gramStart"/>
       <w:r>
         <w:rPr>
           <w:rStyle w:val="HTMLCode"/>
@@ -5741,7 +5853,18 @@
           <w:sz w:val="22"/>
           <w:szCs w:val="22"/>
         </w:rPr>
-        <w:t xml:space="preserve">fastq/SRRxxxxxx_1.fastq  fastq/SRRxxxxxx_2.fastq </w:t>
+        <w:t>fastq/SRRxxxxxx_1.fastq  fastq/SRRxxxxxx_2.fastq</w:t>
+      </w:r>
+      <w:proofErr w:type="gramEnd"/>
+      <w:r>
+        <w:rPr>
+          <w:rStyle w:val="HTMLCode"/>
+          <w:rFonts w:asciiTheme="minorHAnsi" w:hAnsiTheme="minorHAnsi" w:cstheme="minorHAnsi"/>
+          <w:color w:val="00B050"/>
+          <w:sz w:val="22"/>
+          <w:szCs w:val="22"/>
+        </w:rPr>
+        <w:t xml:space="preserve"> </w:t>
       </w:r>
       <w:r>
         <w:rPr>
@@ -5811,6 +5934,7 @@
         </w:rPr>
         <w:t xml:space="preserve">                       </w:t>
       </w:r>
+      <w:proofErr w:type="gramStart"/>
       <w:r>
         <w:rPr>
           <w:rStyle w:val="HTMLCode"/>
@@ -5839,7 +5963,18 @@
           <w:sz w:val="22"/>
           <w:szCs w:val="22"/>
         </w:rPr>
-        <w:t xml:space="preserve">SRRxxxxxxx </w:t>
+        <w:t>SRRxxxxxxx</w:t>
+      </w:r>
+      <w:proofErr w:type="gramEnd"/>
+      <w:r>
+        <w:rPr>
+          <w:rStyle w:val="HTMLCode"/>
+          <w:rFonts w:asciiTheme="minorHAnsi" w:hAnsiTheme="minorHAnsi" w:cstheme="minorHAnsi"/>
+          <w:color w:val="000000"/>
+          <w:sz w:val="22"/>
+          <w:szCs w:val="22"/>
+        </w:rPr>
+        <w:t xml:space="preserve"> </w:t>
       </w:r>
       <w:r>
         <w:rPr>
@@ -5981,12 +6116,112 @@
     </w:p>
     <w:p>
       <w:pPr>
-        <w:spacing w:after="0"/>
-        <w:rPr>
-          <w:b/>
-          <w:bCs/>
-        </w:rPr>
-      </w:pPr>
+        <w:contextualSpacing/>
+        <w:jc w:val="center"/>
+        <w:rPr>
+          <w:rFonts w:cstheme="minorHAnsi"/>
+          <w:b/>
+          <w:bCs/>
+        </w:rPr>
+      </w:pPr>
+      <w:r>
+        <w:rPr>
+          <w:rFonts w:cstheme="minorHAnsi"/>
+          <w:b/>
+          <w:bCs/>
+        </w:rPr>
+        <w:t>ALIGNMENT METHOD 5</w:t>
+      </w:r>
+    </w:p>
+    <w:p>
+      <w:pPr>
+        <w:spacing w:after="0"/>
+        <w:jc w:val="center"/>
+      </w:pPr>
+      <w:r>
+        <w:rPr>
+          <w:noProof/>
+        </w:rPr>
+        <w:drawing>
+          <wp:inline distT="0" distB="0" distL="0" distR="0" wp14:anchorId="1C1512AA" wp14:editId="6F79CADD">
+            <wp:extent cx="4683318" cy="389614"/>
+            <wp:effectExtent l="0" t="0" r="3175" b="0"/>
+            <wp:docPr id="1602814574" name="Picture 1602814574"/>
+            <wp:cNvGraphicFramePr>
+              <a:graphicFrameLocks xmlns:a="http://schemas.openxmlformats.org/drawingml/2006/main" noChangeAspect="1"/>
+            </wp:cNvGraphicFramePr>
+            <a:graphic xmlns:a="http://schemas.openxmlformats.org/drawingml/2006/main">
+              <a:graphicData uri="http://schemas.openxmlformats.org/drawingml/2006/picture">
+                <pic:pic xmlns:pic="http://schemas.openxmlformats.org/drawingml/2006/picture">
+                  <pic:nvPicPr>
+                    <pic:cNvPr id="1759089360" name=""/>
+                    <pic:cNvPicPr/>
+                  </pic:nvPicPr>
+                  <pic:blipFill rotWithShape="1">
+                    <a:blip r:embed="rId7"/>
+                    <a:srcRect l="10902" t="42906" r="9759" b="45330"/>
+                    <a:stretch/>
+                  </pic:blipFill>
+                  <pic:spPr bwMode="auto">
+                    <a:xfrm>
+                      <a:off x="0" y="0"/>
+                      <a:ext cx="4697465" cy="390791"/>
+                    </a:xfrm>
+                    <a:prstGeom prst="rect">
+                      <a:avLst/>
+                    </a:prstGeom>
+                    <a:ln>
+                      <a:noFill/>
+                    </a:ln>
+                    <a:extLst>
+                      <a:ext uri="{53640926-AAD7-44D8-BBD7-CCE9431645EC}">
+                        <a14:shadowObscured xmlns:a14="http://schemas.microsoft.com/office/drawing/2010/main"/>
+                      </a:ext>
+                    </a:extLst>
+                  </pic:spPr>
+                </pic:pic>
+              </a:graphicData>
+            </a:graphic>
+          </wp:inline>
+        </w:drawing>
+      </w:r>
+    </w:p>
+    <w:p>
+      <w:pPr>
+        <w:spacing w:after="0"/>
+        <w:jc w:val="center"/>
+        <w:rPr>
+          <w:i/>
+          <w:iCs/>
+          <w:color w:val="808080" w:themeColor="background1" w:themeShade="80"/>
+        </w:rPr>
+      </w:pPr>
+      <w:r>
+        <w:rPr>
+          <w:i/>
+          <w:iCs/>
+          <w:color w:val="808080" w:themeColor="background1" w:themeShade="80"/>
+        </w:rPr>
+        <w:t>Yet another method is from the BROAD is GATK or Genomic analysis toolkit. It can detect structural variance of different kinds using different algorithms</w:t>
+      </w:r>
+    </w:p>
+    <w:p>
+      <w:pPr>
+        <w:spacing w:after="0"/>
+        <w:jc w:val="center"/>
+        <w:rPr>
+          <w:b/>
+          <w:bCs/>
+        </w:rPr>
+      </w:pPr>
+      <w:hyperlink r:id="rId19" w:history="1">
+        <w:r>
+          <w:rPr>
+            <w:rStyle w:val="Hyperlink"/>
+          </w:rPr>
+          <w:t>Getting started with GATK4 – GATK (broadinstitute.org)</w:t>
+        </w:r>
+      </w:hyperlink>
     </w:p>
     <w:p>
       <w:pPr>
@@ -6164,15 +6399,17 @@
           <w:rFonts w:cstheme="minorHAnsi"/>
           <w:color w:val="00B0F0"/>
         </w:rPr>
-        <w:t>Sequence pipeline using R</w:t>
-      </w:r>
+        <w:t xml:space="preserve">An entire Sequence </w:t>
+      </w:r>
+      <w:proofErr w:type="spellStart"/>
       <w:r>
         <w:rPr>
           <w:rFonts w:cstheme="minorHAnsi"/>
           <w:color w:val="00B0F0"/>
         </w:rPr>
-        <w:t>.doc</w:t>
-      </w:r>
+        <w:t>Pipeline.Rmd</w:t>
+      </w:r>
+      <w:proofErr w:type="spellEnd"/>
       <w:r>
         <w:rPr>
           <w:rFonts w:cstheme="minorHAnsi"/>
@@ -6195,7 +6432,7 @@
           <w:noProof/>
         </w:rPr>
         <w:drawing>
-          <wp:inline distT="0" distB="0" distL="0" distR="0" wp14:anchorId="137769C9" wp14:editId="48AD89A8">
+          <wp:inline distT="0" distB="0" distL="0" distR="0" wp14:anchorId="137769C9" wp14:editId="5EF41604">
             <wp:extent cx="576197" cy="597882"/>
             <wp:effectExtent l="0" t="0" r="0" b="0"/>
             <wp:docPr id="1883860377" name="Picture 1" descr="Image result for rstudio"/>
@@ -6212,7 +6449,7 @@
                     </pic:cNvPicPr>
                   </pic:nvPicPr>
                   <pic:blipFill>
-                    <a:blip r:embed="rId19" cstate="print">
+                    <a:blip r:embed="rId20" cstate="print">
                       <a:extLst>
                         <a:ext uri="{28A0092B-C50C-407E-A947-70E740481C1C}">
                           <a14:useLocalDpi xmlns:a14="http://schemas.microsoft.com/office/drawing/2010/main" val="0"/>
@@ -6277,7 +6514,7 @@
             <wp:cNvGraphicFramePr/>
             <a:graphic xmlns:a="http://schemas.openxmlformats.org/drawingml/2006/main">
               <a:graphicData uri="http://schemas.openxmlformats.org/drawingml/2006/diagram">
-                <dgm:relIds xmlns:dgm="http://schemas.openxmlformats.org/drawingml/2006/diagram" xmlns:r="http://schemas.openxmlformats.org/officeDocument/2006/relationships" r:dm="rId20" r:lo="rId21" r:qs="rId22" r:cs="rId23"/>
+                <dgm:relIds xmlns:dgm="http://schemas.openxmlformats.org/drawingml/2006/diagram" xmlns:r="http://schemas.openxmlformats.org/officeDocument/2006/relationships" r:dm="rId21" r:lo="rId22" r:qs="rId23" r:cs="rId24"/>
               </a:graphicData>
             </a:graphic>
           </wp:inline>
@@ -6891,7 +7128,7 @@
         </w:rPr>
         <w:lastRenderedPageBreak/>
         <w:drawing>
-          <wp:inline distT="0" distB="0" distL="0" distR="0" wp14:anchorId="5CC4E2F7" wp14:editId="5EB108DA">
+          <wp:inline distT="0" distB="0" distL="0" distR="0" wp14:anchorId="5CC4E2F7" wp14:editId="20EA7E18">
             <wp:extent cx="576197" cy="597882"/>
             <wp:effectExtent l="0" t="0" r="0" b="0"/>
             <wp:docPr id="2075672168" name="Picture 1" descr="Image result for rstudio"/>
@@ -6908,7 +7145,7 @@
                     </pic:cNvPicPr>
                   </pic:nvPicPr>
                   <pic:blipFill>
-                    <a:blip r:embed="rId19" cstate="print">
+                    <a:blip r:embed="rId20" cstate="print">
                       <a:extLst>
                         <a:ext uri="{28A0092B-C50C-407E-A947-70E740481C1C}">
                           <a14:useLocalDpi xmlns:a14="http://schemas.microsoft.com/office/drawing/2010/main" val="0"/>
@@ -7041,7 +7278,7 @@
             <wp:cNvGraphicFramePr/>
             <a:graphic xmlns:a="http://schemas.openxmlformats.org/drawingml/2006/main">
               <a:graphicData uri="http://schemas.openxmlformats.org/drawingml/2006/diagram">
-                <dgm:relIds xmlns:dgm="http://schemas.openxmlformats.org/drawingml/2006/diagram" xmlns:r="http://schemas.openxmlformats.org/officeDocument/2006/relationships" r:dm="rId25" r:lo="rId26" r:qs="rId27" r:cs="rId28"/>
+                <dgm:relIds xmlns:dgm="http://schemas.openxmlformats.org/drawingml/2006/diagram" xmlns:r="http://schemas.openxmlformats.org/officeDocument/2006/relationships" r:dm="rId26" r:lo="rId27" r:qs="rId28" r:cs="rId29"/>
               </a:graphicData>
             </a:graphic>
           </wp:inline>
@@ -7217,8 +7454,17 @@
           <w:b/>
           <w:bCs/>
         </w:rPr>
-        <w:t>Assembling an ExpressionSet object is created by assembling its component parts and calling  ExpressionSet</w:t>
-      </w:r>
+        <w:t xml:space="preserve">Assembling an ExpressionSet object is created by assembling its component parts and </w:t>
+      </w:r>
+      <w:proofErr w:type="gramStart"/>
+      <w:r>
+        <w:rPr>
+          <w:b/>
+          <w:bCs/>
+        </w:rPr>
+        <w:t>calling  ExpressionSet</w:t>
+      </w:r>
+      <w:proofErr w:type="gramEnd"/>
       <w:r>
         <w:rPr>
           <w:b/>
@@ -7232,7 +7478,15 @@
         <w:spacing w:after="0"/>
       </w:pPr>
       <w:r>
-        <w:t xml:space="preserve">exampleSet &lt;- ExpressionSet(assayData=exprs, </w:t>
+        <w:t xml:space="preserve">exampleSet &lt;- </w:t>
+      </w:r>
+      <w:proofErr w:type="gramStart"/>
+      <w:r>
+        <w:t>ExpressionSet(</w:t>
+      </w:r>
+      <w:proofErr w:type="gramEnd"/>
+      <w:r>
+        <w:t xml:space="preserve">assayData=exprs, </w:t>
       </w:r>
     </w:p>
     <w:p>
@@ -7313,24 +7567,37 @@
       <w:pPr>
         <w:spacing w:after="0"/>
       </w:pPr>
-      <w:r>
-        <w:t>count.matrix &lt;- exprs (wang. eset)[,10:21]</w:t>
-      </w:r>
-    </w:p>
-    <w:p>
-      <w:pPr>
-        <w:spacing w:after="0"/>
-      </w:pPr>
-      <w:r>
-        <w:t>col.data &lt;- pData(wang.eset</w:t>
-      </w:r>
       <w:proofErr w:type="gramStart"/>
       <w:r>
-        <w:t>)[</w:t>
+        <w:t>count.matrix</w:t>
       </w:r>
       <w:proofErr w:type="gramEnd"/>
       <w:r>
-        <w:t>10:21,]</w:t>
+        <w:t xml:space="preserve"> &lt;- exprs (wang. </w:t>
+      </w:r>
+      <w:proofErr w:type="gramStart"/>
+      <w:r>
+        <w:t>eset)[</w:t>
+      </w:r>
+      <w:proofErr w:type="gramEnd"/>
+      <w:r>
+        <w:t>,10:21]</w:t>
+      </w:r>
+    </w:p>
+    <w:p>
+      <w:pPr>
+        <w:spacing w:after="0"/>
+      </w:pPr>
+      <w:r>
+        <w:t>col.data &lt;- pData(</w:t>
+      </w:r>
+      <w:proofErr w:type="gramStart"/>
+      <w:r>
+        <w:t>wang.eset</w:t>
+      </w:r>
+      <w:proofErr w:type="gramEnd"/>
+      <w:r>
+        <w:t>)[10:21,]</w:t>
       </w:r>
     </w:p>
     <w:p>
@@ -7344,7 +7611,15 @@
         <w:t>DESeqDataSetFromMatrix (</w:t>
       </w:r>
       <w:r>
-        <w:t>count. matrix, col.data, design=~cell.type)</w:t>
+        <w:t>count. matrix, col.data, design=~</w:t>
+      </w:r>
+      <w:proofErr w:type="gramStart"/>
+      <w:r>
+        <w:t>cell.type</w:t>
+      </w:r>
+      <w:proofErr w:type="gramEnd"/>
+      <w:r>
+        <w:t>)</w:t>
       </w:r>
     </w:p>
     <w:p>
@@ -7485,7 +7760,7 @@
                     </pic:cNvPicPr>
                   </pic:nvPicPr>
                   <pic:blipFill>
-                    <a:blip r:embed="rId30" cstate="print">
+                    <a:blip r:embed="rId31" cstate="print">
                       <a:extLst>
                         <a:ext uri="{28A0092B-C50C-407E-A947-70E740481C1C}">
                           <a14:useLocalDpi xmlns:a14="http://schemas.microsoft.com/office/drawing/2010/main" val="0"/>
@@ -7644,7 +7919,7 @@
                     </pic:cNvPicPr>
                   </pic:nvPicPr>
                   <pic:blipFill>
-                    <a:blip r:embed="rId31">
+                    <a:blip r:embed="rId32">
                       <a:extLst>
                         <a:ext uri="{28A0092B-C50C-407E-A947-70E740481C1C}">
                           <a14:useLocalDpi xmlns:a14="http://schemas.microsoft.com/office/drawing/2010/main" val="0"/>
@@ -7744,7 +8019,7 @@
                     </pic:cNvPicPr>
                   </pic:nvPicPr>
                   <pic:blipFill>
-                    <a:blip r:embed="rId32">
+                    <a:blip r:embed="rId33">
                       <a:extLst>
                         <a:ext uri="{28A0092B-C50C-407E-A947-70E740481C1C}">
                           <a14:useLocalDpi xmlns:a14="http://schemas.microsoft.com/office/drawing/2010/main" val="0"/>
@@ -7891,7 +8166,7 @@
           <w:noProof/>
         </w:rPr>
         <w:drawing>
-          <wp:inline distT="0" distB="0" distL="0" distR="0" wp14:anchorId="577FDEE0" wp14:editId="34CAAF3A">
+          <wp:inline distT="0" distB="0" distL="0" distR="0" wp14:anchorId="577FDEE0" wp14:editId="0A60069D">
             <wp:extent cx="4074289" cy="2849391"/>
             <wp:effectExtent l="0" t="0" r="0" b="0"/>
             <wp:docPr id="1870626895" name="Picture 1" descr="Alternative Splicing- Definition, Mechanism, Types, Uses"/>
@@ -7908,7 +8183,7 @@
                     </pic:cNvPicPr>
                   </pic:nvPicPr>
                   <pic:blipFill>
-                    <a:blip r:embed="rId33" cstate="print">
+                    <a:blip r:embed="rId34" cstate="print">
                       <a:extLst>
                         <a:ext uri="{28A0092B-C50C-407E-A947-70E740481C1C}">
                           <a14:useLocalDpi xmlns:a14="http://schemas.microsoft.com/office/drawing/2010/main" val="0"/>
@@ -8109,77 +8384,169 @@
         <w:rPr>
           <w:rFonts w:cstheme="minorHAnsi"/>
         </w:rPr>
-        <w:t>inDir &lt;- system.file("extdata", package="pasilla", mustWork=TRUE)</w:t>
-      </w:r>
-    </w:p>
-    <w:p>
-      <w:pPr>
-        <w:spacing w:after="0"/>
-        <w:rPr>
-          <w:rFonts w:cstheme="minorHAnsi"/>
-        </w:rPr>
-      </w:pPr>
-      <w:r>
-        <w:rPr>
-          <w:rFonts w:cstheme="minorHAnsi"/>
-        </w:rPr>
-        <w:t xml:space="preserve">countFiles &lt;- list.files(inDir, pattern="fb.txt$", full.names=TRUE)    </w:t>
-      </w:r>
-    </w:p>
-    <w:p>
-      <w:pPr>
-        <w:spacing w:after="0"/>
-        <w:rPr>
-          <w:rFonts w:cstheme="minorHAnsi"/>
-        </w:rPr>
-      </w:pPr>
-      <w:r>
-        <w:rPr>
-          <w:rFonts w:cstheme="minorHAnsi"/>
-        </w:rPr>
-        <w:t xml:space="preserve">flattenedFile &lt;- list.files(inDir, pattern="gff$", full.names=TRUE) </w:t>
-      </w:r>
-    </w:p>
-    <w:p>
-      <w:pPr>
-        <w:spacing w:after="0"/>
-        <w:rPr>
-          <w:rFonts w:cstheme="minorHAnsi"/>
-        </w:rPr>
-      </w:pPr>
-    </w:p>
-    <w:p>
-      <w:pPr>
-        <w:spacing w:after="0"/>
-        <w:rPr>
-          <w:rFonts w:cstheme="minorHAnsi"/>
-        </w:rPr>
-      </w:pPr>
-      <w:r>
-        <w:rPr>
-          <w:rFonts w:cstheme="minorHAnsi"/>
-        </w:rPr>
-        <w:t>sampleTable &lt;- data.frame(</w:t>
-      </w:r>
-    </w:p>
-    <w:p>
-      <w:pPr>
-        <w:spacing w:after="0"/>
-        <w:rPr>
-          <w:rFonts w:cstheme="minorHAnsi"/>
-        </w:rPr>
-      </w:pPr>
-      <w:r>
-        <w:rPr>
-          <w:rFonts w:cstheme="minorHAnsi"/>
-        </w:rPr>
-        <w:t xml:space="preserve">row.names = </w:t>
+        <w:t xml:space="preserve">inDir &lt;- </w:t>
       </w:r>
       <w:proofErr w:type="gramStart"/>
       <w:r>
         <w:rPr>
           <w:rFonts w:cstheme="minorHAnsi"/>
         </w:rPr>
+        <w:t>system.file</w:t>
+      </w:r>
+      <w:proofErr w:type="gramEnd"/>
+      <w:r>
+        <w:rPr>
+          <w:rFonts w:cstheme="minorHAnsi"/>
+        </w:rPr>
+        <w:t>("extdata", package="pasilla", mustWork=TRUE)</w:t>
+      </w:r>
+    </w:p>
+    <w:p>
+      <w:pPr>
+        <w:spacing w:after="0"/>
+        <w:rPr>
+          <w:rFonts w:cstheme="minorHAnsi"/>
+        </w:rPr>
+      </w:pPr>
+      <w:r>
+        <w:rPr>
+          <w:rFonts w:cstheme="minorHAnsi"/>
+        </w:rPr>
+        <w:t xml:space="preserve">countFiles &lt;- </w:t>
+      </w:r>
+      <w:proofErr w:type="gramStart"/>
+      <w:r>
+        <w:rPr>
+          <w:rFonts w:cstheme="minorHAnsi"/>
+        </w:rPr>
+        <w:t>list.files</w:t>
+      </w:r>
+      <w:proofErr w:type="gramEnd"/>
+      <w:r>
+        <w:rPr>
+          <w:rFonts w:cstheme="minorHAnsi"/>
+        </w:rPr>
+        <w:t xml:space="preserve">(inDir, pattern="fb.txt$", full.names=TRUE)    </w:t>
+      </w:r>
+    </w:p>
+    <w:p>
+      <w:pPr>
+        <w:spacing w:after="0"/>
+        <w:rPr>
+          <w:rFonts w:cstheme="minorHAnsi"/>
+        </w:rPr>
+      </w:pPr>
+      <w:r>
+        <w:rPr>
+          <w:rFonts w:cstheme="minorHAnsi"/>
+        </w:rPr>
+        <w:t xml:space="preserve">flattenedFile &lt;- </w:t>
+      </w:r>
+      <w:proofErr w:type="gramStart"/>
+      <w:r>
+        <w:rPr>
+          <w:rFonts w:cstheme="minorHAnsi"/>
+        </w:rPr>
+        <w:t>list.files</w:t>
+      </w:r>
+      <w:proofErr w:type="gramEnd"/>
+      <w:r>
+        <w:rPr>
+          <w:rFonts w:cstheme="minorHAnsi"/>
+        </w:rPr>
+        <w:t xml:space="preserve">(inDir, pattern="gff$", full.names=TRUE) </w:t>
+      </w:r>
+    </w:p>
+    <w:p>
+      <w:pPr>
+        <w:spacing w:after="0"/>
+        <w:rPr>
+          <w:rFonts w:cstheme="minorHAnsi"/>
+        </w:rPr>
+      </w:pPr>
+    </w:p>
+    <w:p>
+      <w:pPr>
+        <w:spacing w:after="0"/>
+        <w:rPr>
+          <w:rFonts w:cstheme="minorHAnsi"/>
+        </w:rPr>
+      </w:pPr>
+      <w:r>
+        <w:rPr>
+          <w:rFonts w:cstheme="minorHAnsi"/>
+        </w:rPr>
+        <w:t xml:space="preserve">sampleTable &lt;- </w:t>
+      </w:r>
+      <w:proofErr w:type="gramStart"/>
+      <w:r>
+        <w:rPr>
+          <w:rFonts w:cstheme="minorHAnsi"/>
+        </w:rPr>
+        <w:t>data.frame</w:t>
+      </w:r>
+      <w:proofErr w:type="gramEnd"/>
+      <w:r>
+        <w:rPr>
+          <w:rFonts w:cstheme="minorHAnsi"/>
+        </w:rPr>
+        <w:t>(</w:t>
+      </w:r>
+    </w:p>
+    <w:p>
+      <w:pPr>
+        <w:spacing w:after="0"/>
+        <w:rPr>
+          <w:rFonts w:cstheme="minorHAnsi"/>
+        </w:rPr>
+      </w:pPr>
+      <w:proofErr w:type="gramStart"/>
+      <w:r>
+        <w:rPr>
+          <w:rFonts w:cstheme="minorHAnsi"/>
+        </w:rPr>
+        <w:t>row.names</w:t>
+      </w:r>
+      <w:proofErr w:type="gramEnd"/>
+      <w:r>
+        <w:rPr>
+          <w:rFonts w:cstheme="minorHAnsi"/>
+        </w:rPr>
+        <w:t xml:space="preserve"> = c("treated1", "treated2", "treated3",</w:t>
+      </w:r>
+    </w:p>
+    <w:p>
+      <w:pPr>
+        <w:spacing w:after="0"/>
+        <w:rPr>
+          <w:rFonts w:cstheme="minorHAnsi"/>
+        </w:rPr>
+      </w:pPr>
+      <w:r>
+        <w:rPr>
+          <w:rFonts w:cstheme="minorHAnsi"/>
+        </w:rPr>
+        <w:t xml:space="preserve">                            "untreated1", "untreated2", "untreated3", "untreated4"), </w:t>
+      </w:r>
+    </w:p>
+    <w:p>
+      <w:pPr>
+        <w:spacing w:after="0"/>
+        <w:rPr>
+          <w:rFonts w:cstheme="minorHAnsi"/>
+        </w:rPr>
+      </w:pPr>
+      <w:r>
+        <w:rPr>
+          <w:rFonts w:cstheme="minorHAnsi"/>
+        </w:rPr>
+        <w:t xml:space="preserve"> condition = </w:t>
+      </w:r>
+      <w:proofErr w:type="gramStart"/>
+      <w:r>
+        <w:rPr>
+          <w:rFonts w:cstheme="minorHAnsi"/>
+        </w:rPr>
         <w:t>c(</w:t>
       </w:r>
       <w:proofErr w:type="gramEnd"/>
@@ -8187,143 +8554,91 @@
         <w:rPr>
           <w:rFonts w:cstheme="minorHAnsi"/>
         </w:rPr>
-        <w:t>"treated1", "treated2", "treated3",</w:t>
-      </w:r>
-    </w:p>
-    <w:p>
-      <w:pPr>
-        <w:spacing w:after="0"/>
-        <w:rPr>
-          <w:rFonts w:cstheme="minorHAnsi"/>
-        </w:rPr>
-      </w:pPr>
-      <w:r>
-        <w:rPr>
-          <w:rFonts w:cstheme="minorHAnsi"/>
-        </w:rPr>
-        <w:t xml:space="preserve">               </w:t>
-      </w:r>
-      <w:r>
-        <w:rPr>
-          <w:rFonts w:cstheme="minorHAnsi"/>
-        </w:rPr>
-        <w:t xml:space="preserve">            </w:t>
-      </w:r>
-      <w:r>
-        <w:rPr>
-          <w:rFonts w:cstheme="minorHAnsi"/>
-        </w:rPr>
-        <w:t xml:space="preserve"> "untreated1", "untreated2", "untreated3", "untreated4"), </w:t>
-      </w:r>
-    </w:p>
-    <w:p>
-      <w:pPr>
-        <w:spacing w:after="0"/>
-        <w:rPr>
-          <w:rFonts w:cstheme="minorHAnsi"/>
-        </w:rPr>
-      </w:pPr>
-      <w:r>
-        <w:rPr>
-          <w:rFonts w:cstheme="minorHAnsi"/>
-        </w:rPr>
-        <w:t xml:space="preserve"> condition = </w:t>
+        <w:t xml:space="preserve">"knockdown", "knockdown", "knockdown", </w:t>
+      </w:r>
+    </w:p>
+    <w:p>
+      <w:pPr>
+        <w:spacing w:after="0"/>
+        <w:rPr>
+          <w:rFonts w:cstheme="minorHAnsi"/>
+        </w:rPr>
+      </w:pPr>
+      <w:r>
+        <w:rPr>
+          <w:rFonts w:cstheme="minorHAnsi"/>
+        </w:rPr>
+        <w:t xml:space="preserve">                           "control", "control", "control", "control")</w:t>
+      </w:r>
+    </w:p>
+    <w:p>
+      <w:pPr>
+        <w:spacing w:after="0"/>
+        <w:rPr>
+          <w:rFonts w:cstheme="minorHAnsi"/>
+        </w:rPr>
+      </w:pPr>
+      <w:r>
+        <w:rPr>
+          <w:rFonts w:cstheme="minorHAnsi"/>
+        </w:rPr>
+        <w:t xml:space="preserve">                                                  </w:t>
+      </w:r>
+      <w:r>
+        <w:rPr>
+          <w:rFonts w:cstheme="minorHAnsi"/>
+        </w:rPr>
+        <w:t xml:space="preserve">)   </w:t>
+      </w:r>
+    </w:p>
+    <w:p>
+      <w:pPr>
+        <w:spacing w:after="0"/>
+        <w:rPr>
+          <w:rFonts w:cstheme="minorHAnsi"/>
+        </w:rPr>
+      </w:pPr>
+    </w:p>
+    <w:p>
+      <w:pPr>
+        <w:spacing w:after="0"/>
+        <w:rPr>
+          <w:rFonts w:cstheme="minorHAnsi"/>
+        </w:rPr>
+      </w:pPr>
+      <w:r>
+        <w:rPr>
+          <w:rFonts w:cstheme="minorHAnsi"/>
+        </w:rPr>
+        <w:t xml:space="preserve">library("DEXSeq")  </w:t>
+      </w:r>
+    </w:p>
+    <w:p>
+      <w:pPr>
+        <w:spacing w:after="0"/>
+        <w:rPr>
+          <w:rFonts w:cstheme="minorHAnsi"/>
+        </w:rPr>
+      </w:pPr>
+      <w:r>
+        <w:rPr>
+          <w:rFonts w:cstheme="minorHAnsi"/>
+        </w:rPr>
+        <w:t xml:space="preserve">dxd &lt;- </w:t>
       </w:r>
       <w:proofErr w:type="gramStart"/>
       <w:r>
         <w:rPr>
           <w:rFonts w:cstheme="minorHAnsi"/>
         </w:rPr>
-        <w:t>c(</w:t>
+        <w:t>DEXSeqDataSetFromHTSeq(</w:t>
       </w:r>
       <w:proofErr w:type="gramEnd"/>
       <w:r>
         <w:rPr>
           <w:rFonts w:cstheme="minorHAnsi"/>
         </w:rPr>
-        <w:t xml:space="preserve">"knockdown", "knockdown", "knockdown", </w:t>
-      </w:r>
-    </w:p>
-    <w:p>
-      <w:pPr>
-        <w:spacing w:after="0"/>
-        <w:rPr>
-          <w:rFonts w:cstheme="minorHAnsi"/>
-        </w:rPr>
-      </w:pPr>
-      <w:r>
-        <w:rPr>
-          <w:rFonts w:cstheme="minorHAnsi"/>
-        </w:rPr>
-        <w:t xml:space="preserve">              </w:t>
-      </w:r>
-      <w:r>
-        <w:rPr>
-          <w:rFonts w:cstheme="minorHAnsi"/>
-        </w:rPr>
-        <w:t xml:space="preserve">           </w:t>
-      </w:r>
-      <w:r>
-        <w:rPr>
-          <w:rFonts w:cstheme="minorHAnsi"/>
-        </w:rPr>
-        <w:t xml:space="preserve">  "control", "control", "control", "control")</w:t>
-      </w:r>
-    </w:p>
-    <w:p>
-      <w:pPr>
-        <w:spacing w:after="0"/>
-        <w:rPr>
-          <w:rFonts w:cstheme="minorHAnsi"/>
-        </w:rPr>
-      </w:pPr>
-      <w:r>
-        <w:rPr>
-          <w:rFonts w:cstheme="minorHAnsi"/>
-        </w:rPr>
-        <w:t xml:space="preserve">                                                  </w:t>
-      </w:r>
-      <w:r>
-        <w:rPr>
-          <w:rFonts w:cstheme="minorHAnsi"/>
-        </w:rPr>
-        <w:t xml:space="preserve">)   </w:t>
-      </w:r>
-    </w:p>
-    <w:p>
-      <w:pPr>
-        <w:spacing w:after="0"/>
-        <w:rPr>
-          <w:rFonts w:cstheme="minorHAnsi"/>
-        </w:rPr>
-      </w:pPr>
-    </w:p>
-    <w:p>
-      <w:pPr>
-        <w:spacing w:after="0"/>
-        <w:rPr>
-          <w:rFonts w:cstheme="minorHAnsi"/>
-        </w:rPr>
-      </w:pPr>
-      <w:r>
-        <w:rPr>
-          <w:rFonts w:cstheme="minorHAnsi"/>
-        </w:rPr>
-        <w:t xml:space="preserve">library("DEXSeq")  </w:t>
-      </w:r>
-    </w:p>
-    <w:p>
-      <w:pPr>
-        <w:spacing w:after="0"/>
-        <w:rPr>
-          <w:rFonts w:cstheme="minorHAnsi"/>
-        </w:rPr>
-      </w:pPr>
-      <w:r>
-        <w:rPr>
-          <w:rFonts w:cstheme="minorHAnsi"/>
-        </w:rPr>
-        <w:t xml:space="preserve">dxd &lt;- DEXSeqDataSetFromHTSeq(countFiles, sampleData=sampleTable, </w:t>
+        <w:t xml:space="preserve">countFiles, sampleData=sampleTable, </w:t>
       </w:r>
     </w:p>
     <w:p>
@@ -8349,7 +8664,21 @@
         <w:rPr>
           <w:rFonts w:cstheme="minorHAnsi"/>
         </w:rPr>
-        <w:t xml:space="preserve">  design= ~ sample + exon + condition:exon, </w:t>
+        <w:t xml:space="preserve">  design= ~ sample + exon + </w:t>
+      </w:r>
+      <w:proofErr w:type="gramStart"/>
+      <w:r>
+        <w:rPr>
+          <w:rFonts w:cstheme="minorHAnsi"/>
+        </w:rPr>
+        <w:t>condition:exon</w:t>
+      </w:r>
+      <w:proofErr w:type="gramEnd"/>
+      <w:r>
+        <w:rPr>
+          <w:rFonts w:cstheme="minorHAnsi"/>
+        </w:rPr>
+        <w:t xml:space="preserve">, </w:t>
       </w:r>
     </w:p>
     <w:p>
@@ -8416,7 +8745,15 @@
           <w:rStyle w:val="HTMLCode"/>
           <w:color w:val="000000"/>
         </w:rPr>
-        <w:t xml:space="preserve"> estimateSizeFactors</w:t>
+        <w:t xml:space="preserve"> </w:t>
+      </w:r>
+      <w:proofErr w:type="gramStart"/>
+      <w:r>
+        <w:rPr>
+          <w:rStyle w:val="HTMLCode"/>
+          <w:color w:val="000000"/>
+        </w:rPr>
+        <w:t>estimateSizeFactors</w:t>
       </w:r>
       <w:r>
         <w:rPr>
@@ -8430,7 +8767,15 @@
           <w:rStyle w:val="HTMLCode"/>
           <w:color w:val="000000"/>
         </w:rPr>
-        <w:t xml:space="preserve"> dxd </w:t>
+        <w:t xml:space="preserve"> dxd</w:t>
+      </w:r>
+      <w:proofErr w:type="gramEnd"/>
+      <w:r>
+        <w:rPr>
+          <w:rStyle w:val="HTMLCode"/>
+          <w:color w:val="000000"/>
+        </w:rPr>
+        <w:t xml:space="preserve"> </w:t>
       </w:r>
       <w:r>
         <w:rPr>
@@ -8468,7 +8813,15 @@
           <w:rStyle w:val="HTMLCode"/>
           <w:color w:val="000000"/>
         </w:rPr>
-        <w:t xml:space="preserve"> estimateDispersions</w:t>
+        <w:t xml:space="preserve"> </w:t>
+      </w:r>
+      <w:proofErr w:type="gramStart"/>
+      <w:r>
+        <w:rPr>
+          <w:rStyle w:val="HTMLCode"/>
+          <w:color w:val="000000"/>
+        </w:rPr>
+        <w:t>estimateDispersions</w:t>
       </w:r>
       <w:r>
         <w:rPr>
@@ -8482,7 +8835,15 @@
           <w:rStyle w:val="HTMLCode"/>
           <w:color w:val="000000"/>
         </w:rPr>
-        <w:t xml:space="preserve"> dxd </w:t>
+        <w:t xml:space="preserve"> dxd</w:t>
+      </w:r>
+      <w:proofErr w:type="gramEnd"/>
+      <w:r>
+        <w:rPr>
+          <w:rStyle w:val="HTMLCode"/>
+          <w:color w:val="000000"/>
+        </w:rPr>
+        <w:t xml:space="preserve"> </w:t>
       </w:r>
       <w:r>
         <w:rPr>
@@ -8520,7 +8881,15 @@
           <w:rStyle w:val="HTMLCode"/>
           <w:color w:val="000000"/>
         </w:rPr>
-        <w:t xml:space="preserve"> testForDEU</w:t>
+        <w:t xml:space="preserve"> </w:t>
+      </w:r>
+      <w:proofErr w:type="gramStart"/>
+      <w:r>
+        <w:rPr>
+          <w:rStyle w:val="HTMLCode"/>
+          <w:color w:val="000000"/>
+        </w:rPr>
+        <w:t>testForDEU</w:t>
       </w:r>
       <w:r>
         <w:rPr>
@@ -8534,7 +8903,15 @@
           <w:rStyle w:val="HTMLCode"/>
           <w:color w:val="000000"/>
         </w:rPr>
-        <w:t xml:space="preserve"> dxd </w:t>
+        <w:t xml:space="preserve"> dxd</w:t>
+      </w:r>
+      <w:proofErr w:type="gramEnd"/>
+      <w:r>
+        <w:rPr>
+          <w:rStyle w:val="HTMLCode"/>
+          <w:color w:val="000000"/>
+        </w:rPr>
+        <w:t xml:space="preserve"> </w:t>
       </w:r>
       <w:r>
         <w:rPr>
@@ -8572,7 +8949,15 @@
           <w:rStyle w:val="HTMLCode"/>
           <w:color w:val="000000"/>
         </w:rPr>
-        <w:t xml:space="preserve"> estimateExonFoldChanges</w:t>
+        <w:t xml:space="preserve"> </w:t>
+      </w:r>
+      <w:proofErr w:type="gramStart"/>
+      <w:r>
+        <w:rPr>
+          <w:rStyle w:val="HTMLCode"/>
+          <w:color w:val="000000"/>
+        </w:rPr>
+        <w:t>estimateExonFoldChanges</w:t>
       </w:r>
       <w:r>
         <w:rPr>
@@ -8586,7 +8971,15 @@
           <w:rStyle w:val="HTMLCode"/>
           <w:color w:val="000000"/>
         </w:rPr>
-        <w:t xml:space="preserve"> dxd </w:t>
+        <w:t xml:space="preserve"> dxd</w:t>
+      </w:r>
+      <w:proofErr w:type="gramEnd"/>
+      <w:r>
+        <w:rPr>
+          <w:rStyle w:val="HTMLCode"/>
+          <w:color w:val="000000"/>
+        </w:rPr>
+        <w:t xml:space="preserve"> </w:t>
       </w:r>
       <w:r>
         <w:rPr>
@@ -8624,7 +9017,15 @@
           <w:rStyle w:val="HTMLCode"/>
           <w:color w:val="000000"/>
         </w:rPr>
-        <w:t xml:space="preserve"> DEXSeqResults</w:t>
+        <w:t xml:space="preserve"> </w:t>
+      </w:r>
+      <w:proofErr w:type="gramStart"/>
+      <w:r>
+        <w:rPr>
+          <w:rStyle w:val="HTMLCode"/>
+          <w:color w:val="000000"/>
+        </w:rPr>
+        <w:t>DEXSeqResults</w:t>
       </w:r>
       <w:r>
         <w:rPr>
@@ -8638,7 +9039,15 @@
           <w:rStyle w:val="HTMLCode"/>
           <w:color w:val="000000"/>
         </w:rPr>
-        <w:t xml:space="preserve"> dxd </w:t>
+        <w:t xml:space="preserve"> dxd</w:t>
+      </w:r>
+      <w:proofErr w:type="gramEnd"/>
+      <w:r>
+        <w:rPr>
+          <w:rStyle w:val="HTMLCode"/>
+          <w:color w:val="000000"/>
+        </w:rPr>
+        <w:t xml:space="preserve"> </w:t>
       </w:r>
       <w:r>
         <w:rPr>
@@ -8688,11 +9097,19 @@
           <w:rFonts w:cstheme="minorHAnsi"/>
         </w:rPr>
       </w:pPr>
-      <w:r>
-        <w:rPr>
-          <w:rFonts w:cstheme="minorHAnsi"/>
-        </w:rPr>
-        <w:t xml:space="preserve">plotMA(dsr[which(dsr$featureID == "E009"),]  , </w:t>
+      <w:proofErr w:type="gramStart"/>
+      <w:r>
+        <w:rPr>
+          <w:rFonts w:cstheme="minorHAnsi"/>
+        </w:rPr>
+        <w:t>plotMA(</w:t>
+      </w:r>
+      <w:proofErr w:type="gramEnd"/>
+      <w:r>
+        <w:rPr>
+          <w:rFonts w:cstheme="minorHAnsi"/>
+        </w:rPr>
+        <w:t xml:space="preserve">dsr[which(dsr$featureID == "E009"),]  , </w:t>
       </w:r>
     </w:p>
     <w:p>
@@ -8837,7 +9254,7 @@
             <v:path o:extrusionok="f" gradientshapeok="t" o:connecttype="rect"/>
             <o:lock v:ext="edit" aspectratio="t"/>
           </v:shapetype>
-          <v:shape id="_x0000_i1027" type="#_x0000_t75" alt="" style="width:23.7pt;height:23.7pt"/>
+          <v:shape id="_x0000_i1025" type="#_x0000_t75" alt="" style="width:24pt;height:24pt"/>
         </w:pict>
       </w:r>
       <w:r>
@@ -8865,7 +9282,7 @@
                     </pic:cNvPicPr>
                   </pic:nvPicPr>
                   <pic:blipFill>
-                    <a:blip r:embed="rId34">
+                    <a:blip r:embed="rId35">
                       <a:extLst>
                         <a:ext uri="{28A0092B-C50C-407E-A947-70E740481C1C}">
                           <a14:useLocalDpi xmlns:a14="http://schemas.microsoft.com/office/drawing/2010/main" val="0"/>
@@ -8901,11 +9318,19 @@
           <w:rFonts w:cstheme="minorHAnsi"/>
         </w:rPr>
       </w:pPr>
-      <w:r>
-        <w:rPr>
-          <w:rFonts w:cstheme="minorHAnsi"/>
-        </w:rPr>
-        <w:t>plotDEXSeq( dsr, "FBgn0000256",norCounts=TRUE, displayTranscripts=TRUE )</w:t>
+      <w:proofErr w:type="gramStart"/>
+      <w:r>
+        <w:rPr>
+          <w:rFonts w:cstheme="minorHAnsi"/>
+        </w:rPr>
+        <w:t>plotDEXSeq( dsr</w:t>
+      </w:r>
+      <w:proofErr w:type="gramEnd"/>
+      <w:r>
+        <w:rPr>
+          <w:rFonts w:cstheme="minorHAnsi"/>
+        </w:rPr>
+        <w:t>, "FBgn0000256",norCounts=TRUE, displayTranscripts=TRUE )</w:t>
       </w:r>
     </w:p>
     <w:p>
@@ -8939,7 +9364,7 @@
                     </pic:cNvPicPr>
                   </pic:nvPicPr>
                   <pic:blipFill>
-                    <a:blip r:embed="rId35">
+                    <a:blip r:embed="rId36">
                       <a:extLst>
                         <a:ext uri="{28A0092B-C50C-407E-A947-70E740481C1C}">
                           <a14:useLocalDpi xmlns:a14="http://schemas.microsoft.com/office/drawing/2010/main" val="0"/>
@@ -11825,7 +12250,7 @@
   <dgm:whole/>
   <dgm:extLst>
     <a:ext uri="http://schemas.microsoft.com/office/drawing/2008/diagram">
-      <dsp:dataModelExt xmlns:dsp="http://schemas.microsoft.com/office/drawing/2008/diagram" relId="rId24" minVer="http://schemas.openxmlformats.org/drawingml/2006/diagram"/>
+      <dsp:dataModelExt xmlns:dsp="http://schemas.microsoft.com/office/drawing/2008/diagram" relId="rId25" minVer="http://schemas.openxmlformats.org/drawingml/2006/diagram"/>
     </a:ext>
   </dgm:extLst>
 </dgm:dataModel>
@@ -12208,7 +12633,7 @@
   <dgm:whole/>
   <dgm:extLst>
     <a:ext uri="http://schemas.microsoft.com/office/drawing/2008/diagram">
-      <dsp:dataModelExt xmlns:dsp="http://schemas.microsoft.com/office/drawing/2008/diagram" relId="rId29" minVer="http://schemas.openxmlformats.org/drawingml/2006/diagram"/>
+      <dsp:dataModelExt xmlns:dsp="http://schemas.microsoft.com/office/drawing/2008/diagram" relId="rId30" minVer="http://schemas.openxmlformats.org/drawingml/2006/diagram"/>
     </a:ext>
   </dgm:extLst>
 </dgm:dataModel>

</xml_diff>